<commit_message>
[docs]: added limitation factors to documentation and tech choice explanation
</commit_message>
<xml_diff>
--- a/docs/Documentação.docx
+++ b/docs/Documentação.docx
@@ -73,7 +73,31 @@
           <w:sz w:val="32"/>
           <w:szCs w:val="32"/>
         </w:rPr>
-        <w:t xml:space="preserve"> de Geração de Briefings via </w:t>
+        <w:t xml:space="preserve"> de </w:t>
+      </w:r>
+      <w:proofErr w:type="spellStart"/>
+      <w:r>
+        <w:rPr>
+          <w:rFonts w:ascii="Aptos Display" w:hAnsi="Aptos Display"/>
+          <w:b/>
+          <w:bCs/>
+          <w:color w:val="auto"/>
+          <w:sz w:val="32"/>
+          <w:szCs w:val="32"/>
+        </w:rPr>
+        <w:t>Geração</w:t>
+      </w:r>
+      <w:proofErr w:type="spellEnd"/>
+      <w:r>
+        <w:rPr>
+          <w:rFonts w:ascii="Aptos Display" w:hAnsi="Aptos Display"/>
+          <w:b/>
+          <w:bCs/>
+          <w:color w:val="auto"/>
+          <w:sz w:val="32"/>
+          <w:szCs w:val="32"/>
+        </w:rPr>
+        <w:t xml:space="preserve"> de Briefings via </w:t>
       </w:r>
       <w:proofErr w:type="spellStart"/>
       <w:r>
@@ -1763,12 +1787,14 @@
         <w:rPr>
           <w:rFonts w:ascii="Aptos Display" w:hAnsi="Aptos Display"/>
           <w:color w:val="auto"/>
+          <w:lang w:val="fr-FR"/>
         </w:rPr>
       </w:pPr>
       <w:r>
         <w:rPr>
           <w:rFonts w:ascii="Aptos Display" w:hAnsi="Aptos Display"/>
           <w:color w:val="auto"/>
+          <w:lang w:val="fr-FR"/>
         </w:rPr>
         <w:t xml:space="preserve">2. </w:t>
       </w:r>
@@ -1779,6 +1805,7 @@
           <w:color w:val="auto"/>
           <w:sz w:val="32"/>
           <w:szCs w:val="32"/>
+          <w:lang w:val="fr-FR"/>
         </w:rPr>
         <w:t>Objetivo</w:t>
       </w:r>
@@ -1791,14 +1818,16 @@
           <w:rFonts w:ascii="Aptos Display" w:hAnsi="Aptos Display"/>
           <w:sz w:val="24"/>
           <w:szCs w:val="24"/>
-        </w:rPr>
-      </w:pPr>
-      <w:proofErr w:type="spellStart"/>
-      <w:r>
-        <w:rPr>
-          <w:rFonts w:ascii="Aptos Display" w:hAnsi="Aptos Display"/>
-          <w:sz w:val="24"/>
-          <w:szCs w:val="24"/>
+          <w:lang w:val="fr-FR"/>
+        </w:rPr>
+      </w:pPr>
+      <w:proofErr w:type="spellStart"/>
+      <w:r>
+        <w:rPr>
+          <w:rFonts w:ascii="Aptos Display" w:hAnsi="Aptos Display"/>
+          <w:sz w:val="24"/>
+          <w:szCs w:val="24"/>
+          <w:lang w:val="fr-FR"/>
         </w:rPr>
         <w:t>Automatizar</w:t>
       </w:r>
@@ -1808,6 +1837,7 @@
           <w:rFonts w:ascii="Aptos Display" w:hAnsi="Aptos Display"/>
           <w:sz w:val="24"/>
           <w:szCs w:val="24"/>
+          <w:lang w:val="fr-FR"/>
         </w:rPr>
         <w:t xml:space="preserve">, de forma </w:t>
       </w:r>
@@ -1817,6 +1847,7 @@
           <w:rFonts w:ascii="Aptos Display" w:hAnsi="Aptos Display"/>
           <w:sz w:val="24"/>
           <w:szCs w:val="24"/>
+          <w:lang w:val="fr-FR"/>
         </w:rPr>
         <w:t>segura</w:t>
       </w:r>
@@ -1826,6 +1857,7 @@
           <w:rFonts w:ascii="Aptos Display" w:hAnsi="Aptos Display"/>
           <w:sz w:val="24"/>
           <w:szCs w:val="24"/>
+          <w:lang w:val="fr-FR"/>
         </w:rPr>
         <w:t xml:space="preserve"> e </w:t>
       </w:r>
@@ -1835,6 +1867,7 @@
           <w:rFonts w:ascii="Aptos Display" w:hAnsi="Aptos Display"/>
           <w:sz w:val="24"/>
           <w:szCs w:val="24"/>
+          <w:lang w:val="fr-FR"/>
         </w:rPr>
         <w:t>escalável</w:t>
       </w:r>
@@ -1844,6 +1877,7 @@
           <w:rFonts w:ascii="Aptos Display" w:hAnsi="Aptos Display"/>
           <w:sz w:val="24"/>
           <w:szCs w:val="24"/>
+          <w:lang w:val="fr-FR"/>
         </w:rPr>
         <w:t xml:space="preserve">, a </w:t>
       </w:r>
@@ -1853,6 +1887,7 @@
           <w:rFonts w:ascii="Aptos Display" w:hAnsi="Aptos Display"/>
           <w:sz w:val="24"/>
           <w:szCs w:val="24"/>
+          <w:lang w:val="fr-FR"/>
         </w:rPr>
         <w:t>geração</w:t>
       </w:r>
@@ -1862,6 +1897,7 @@
           <w:rFonts w:ascii="Aptos Display" w:hAnsi="Aptos Display"/>
           <w:sz w:val="24"/>
           <w:szCs w:val="24"/>
+          <w:lang w:val="fr-FR"/>
         </w:rPr>
         <w:t xml:space="preserve"> de </w:t>
       </w:r>
@@ -1871,6 +1907,7 @@
           <w:rFonts w:ascii="Aptos Display" w:hAnsi="Aptos Display"/>
           <w:sz w:val="24"/>
           <w:szCs w:val="24"/>
+          <w:lang w:val="fr-FR"/>
         </w:rPr>
         <w:t>documentos</w:t>
       </w:r>
@@ -1880,33 +1917,59 @@
           <w:rFonts w:ascii="Aptos Display" w:hAnsi="Aptos Display"/>
           <w:sz w:val="24"/>
           <w:szCs w:val="24"/>
-        </w:rPr>
-        <w:t xml:space="preserve"> no Google Docs a </w:t>
-      </w:r>
-      <w:proofErr w:type="spellStart"/>
-      <w:r>
-        <w:rPr>
-          <w:rFonts w:ascii="Aptos Display" w:hAnsi="Aptos Display"/>
-          <w:sz w:val="24"/>
-          <w:szCs w:val="24"/>
-        </w:rPr>
-        <w:t>partir</w:t>
-      </w:r>
-      <w:proofErr w:type="spellEnd"/>
-      <w:r>
-        <w:rPr>
-          <w:rFonts w:ascii="Aptos Display" w:hAnsi="Aptos Display"/>
-          <w:sz w:val="24"/>
-          <w:szCs w:val="24"/>
-        </w:rPr>
-        <w:t xml:space="preserve"> de dados </w:t>
-      </w:r>
-      <w:proofErr w:type="spellStart"/>
-      <w:r>
-        <w:rPr>
-          <w:rFonts w:ascii="Aptos Display" w:hAnsi="Aptos Display"/>
-          <w:sz w:val="24"/>
-          <w:szCs w:val="24"/>
+          <w:lang w:val="fr-FR"/>
+        </w:rPr>
+        <w:t xml:space="preserve"> no Google Docs </w:t>
+      </w:r>
+      <w:proofErr w:type="spellStart"/>
+      <w:proofErr w:type="gramStart"/>
+      <w:r>
+        <w:rPr>
+          <w:rFonts w:ascii="Aptos Display" w:hAnsi="Aptos Display"/>
+          <w:sz w:val="24"/>
+          <w:szCs w:val="24"/>
+          <w:lang w:val="fr-FR"/>
+        </w:rPr>
+        <w:t>a</w:t>
+      </w:r>
+      <w:proofErr w:type="spellEnd"/>
+      <w:proofErr w:type="gramEnd"/>
+      <w:r>
+        <w:rPr>
+          <w:rFonts w:ascii="Aptos Display" w:hAnsi="Aptos Display"/>
+          <w:sz w:val="24"/>
+          <w:szCs w:val="24"/>
+          <w:lang w:val="fr-FR"/>
+        </w:rPr>
+        <w:t xml:space="preserve"> partir de </w:t>
+      </w:r>
+      <w:proofErr w:type="spellStart"/>
+      <w:r>
+        <w:rPr>
+          <w:rFonts w:ascii="Aptos Display" w:hAnsi="Aptos Display"/>
+          <w:sz w:val="24"/>
+          <w:szCs w:val="24"/>
+          <w:lang w:val="fr-FR"/>
+        </w:rPr>
+        <w:t>dados</w:t>
+      </w:r>
+      <w:proofErr w:type="spellEnd"/>
+      <w:r>
+        <w:rPr>
+          <w:rFonts w:ascii="Aptos Display" w:hAnsi="Aptos Display"/>
+          <w:sz w:val="24"/>
+          <w:szCs w:val="24"/>
+          <w:lang w:val="fr-FR"/>
+        </w:rPr>
+        <w:t xml:space="preserve"> </w:t>
+      </w:r>
+      <w:proofErr w:type="spellStart"/>
+      <w:r>
+        <w:rPr>
+          <w:rFonts w:ascii="Aptos Display" w:hAnsi="Aptos Display"/>
+          <w:sz w:val="24"/>
+          <w:szCs w:val="24"/>
+          <w:lang w:val="fr-FR"/>
         </w:rPr>
         <w:t>armazenados</w:t>
       </w:r>
@@ -1916,6 +1979,7 @@
           <w:rFonts w:ascii="Aptos Display" w:hAnsi="Aptos Display"/>
           <w:sz w:val="24"/>
           <w:szCs w:val="24"/>
+          <w:lang w:val="fr-FR"/>
         </w:rPr>
         <w:t xml:space="preserve"> </w:t>
       </w:r>
@@ -1925,6 +1989,7 @@
           <w:rFonts w:ascii="Aptos Display" w:hAnsi="Aptos Display"/>
           <w:sz w:val="24"/>
           <w:szCs w:val="24"/>
+          <w:lang w:val="fr-FR"/>
         </w:rPr>
         <w:t>em</w:t>
       </w:r>
@@ -1934,6 +1999,7 @@
           <w:rFonts w:ascii="Aptos Display" w:hAnsi="Aptos Display"/>
           <w:sz w:val="24"/>
           <w:szCs w:val="24"/>
+          <w:lang w:val="fr-FR"/>
         </w:rPr>
         <w:t xml:space="preserve"> </w:t>
       </w:r>
@@ -1943,6 +2009,7 @@
           <w:rFonts w:ascii="Aptos Display" w:hAnsi="Aptos Display"/>
           <w:sz w:val="24"/>
           <w:szCs w:val="24"/>
+          <w:lang w:val="fr-FR"/>
         </w:rPr>
         <w:t>uma</w:t>
       </w:r>
@@ -1952,6 +2019,7 @@
           <w:rFonts w:ascii="Aptos Display" w:hAnsi="Aptos Display"/>
           <w:sz w:val="24"/>
           <w:szCs w:val="24"/>
+          <w:lang w:val="fr-FR"/>
         </w:rPr>
         <w:t xml:space="preserve"> </w:t>
       </w:r>
@@ -1961,6 +2029,7 @@
           <w:rFonts w:ascii="Aptos Display" w:hAnsi="Aptos Display"/>
           <w:sz w:val="24"/>
           <w:szCs w:val="24"/>
+          <w:lang w:val="fr-FR"/>
         </w:rPr>
         <w:t>planilha</w:t>
       </w:r>
@@ -1970,15 +2039,18 @@
           <w:rFonts w:ascii="Aptos Display" w:hAnsi="Aptos Display"/>
           <w:sz w:val="24"/>
           <w:szCs w:val="24"/>
+          <w:lang w:val="fr-FR"/>
         </w:rPr>
         <w:t xml:space="preserve"> do Google Sheets, </w:t>
       </w:r>
       <w:proofErr w:type="spellStart"/>
-      <w:r>
-        <w:rPr>
-          <w:rFonts w:ascii="Aptos Display" w:hAnsi="Aptos Display"/>
-          <w:sz w:val="24"/>
-          <w:szCs w:val="24"/>
+      <w:proofErr w:type="gramStart"/>
+      <w:r>
+        <w:rPr>
+          <w:rFonts w:ascii="Aptos Display" w:hAnsi="Aptos Display"/>
+          <w:sz w:val="24"/>
+          <w:szCs w:val="24"/>
+          <w:lang w:val="fr-FR"/>
         </w:rPr>
         <w:t>garantindo</w:t>
       </w:r>
@@ -1988,9 +2060,11 @@
           <w:rFonts w:ascii="Aptos Display" w:hAnsi="Aptos Display"/>
           <w:sz w:val="24"/>
           <w:szCs w:val="24"/>
+          <w:lang w:val="fr-FR"/>
         </w:rPr>
         <w:t>:</w:t>
       </w:r>
+      <w:proofErr w:type="gramEnd"/>
     </w:p>
     <w:p>
       <w:pPr>
@@ -2435,19 +2509,614 @@
     </w:p>
     <w:p>
       <w:pPr>
-        <w:rPr>
-          <w:rFonts w:ascii="Aptos Display" w:hAnsi="Aptos Display"/>
-          <w:sz w:val="24"/>
-          <w:szCs w:val="24"/>
-        </w:rPr>
-      </w:pPr>
-      <w:r>
-        <w:rPr>
-          <w:rFonts w:ascii="Aptos Display" w:hAnsi="Aptos Display"/>
-          <w:sz w:val="24"/>
-          <w:szCs w:val="24"/>
-        </w:rPr>
-        <w:t>Python 3.12, gspread, google-api-python-client, google-auth, google-auth-oauthlib, tkinter, tqdm.</w:t>
+        <w:ind w:firstLine="720"/>
+        <w:jc w:val="both"/>
+        <w:rPr>
+          <w:rFonts w:ascii="Aptos Display" w:hAnsi="Aptos Display"/>
+          <w:sz w:val="24"/>
+          <w:szCs w:val="24"/>
+        </w:rPr>
+      </w:pPr>
+      <w:proofErr w:type="gramStart"/>
+      <w:r>
+        <w:rPr>
+          <w:rFonts w:ascii="Aptos Display" w:hAnsi="Aptos Display"/>
+          <w:sz w:val="24"/>
+          <w:szCs w:val="24"/>
+        </w:rPr>
+        <w:t>A</w:t>
+      </w:r>
+      <w:proofErr w:type="gramEnd"/>
+      <w:r>
+        <w:rPr>
+          <w:rFonts w:ascii="Aptos Display" w:hAnsi="Aptos Display"/>
+          <w:sz w:val="24"/>
+          <w:szCs w:val="24"/>
+        </w:rPr>
+        <w:t xml:space="preserve"> </w:t>
+      </w:r>
+      <w:proofErr w:type="spellStart"/>
+      <w:r>
+        <w:rPr>
+          <w:rFonts w:ascii="Aptos Display" w:hAnsi="Aptos Display"/>
+          <w:sz w:val="24"/>
+          <w:szCs w:val="24"/>
+        </w:rPr>
+        <w:t>escolha</w:t>
+      </w:r>
+      <w:proofErr w:type="spellEnd"/>
+      <w:r>
+        <w:rPr>
+          <w:rFonts w:ascii="Aptos Display" w:hAnsi="Aptos Display"/>
+          <w:sz w:val="24"/>
+          <w:szCs w:val="24"/>
+        </w:rPr>
+        <w:t xml:space="preserve"> da </w:t>
+      </w:r>
+      <w:proofErr w:type="spellStart"/>
+      <w:r>
+        <w:rPr>
+          <w:rFonts w:ascii="Aptos Display" w:hAnsi="Aptos Display"/>
+          <w:sz w:val="24"/>
+          <w:szCs w:val="24"/>
+        </w:rPr>
+        <w:t>linguagem</w:t>
+      </w:r>
+      <w:proofErr w:type="spellEnd"/>
+      <w:r>
+        <w:rPr>
+          <w:rFonts w:ascii="Aptos Display" w:hAnsi="Aptos Display"/>
+          <w:sz w:val="24"/>
+          <w:szCs w:val="24"/>
+        </w:rPr>
+        <w:t xml:space="preserve"> Python, </w:t>
+      </w:r>
+      <w:proofErr w:type="spellStart"/>
+      <w:r>
+        <w:rPr>
+          <w:rFonts w:ascii="Aptos Display" w:hAnsi="Aptos Display"/>
+          <w:sz w:val="24"/>
+          <w:szCs w:val="24"/>
+        </w:rPr>
+        <w:t>em</w:t>
+      </w:r>
+      <w:proofErr w:type="spellEnd"/>
+      <w:r>
+        <w:rPr>
+          <w:rFonts w:ascii="Aptos Display" w:hAnsi="Aptos Display"/>
+          <w:sz w:val="24"/>
+          <w:szCs w:val="24"/>
+        </w:rPr>
+        <w:t xml:space="preserve"> conjunto com as </w:t>
+      </w:r>
+      <w:proofErr w:type="spellStart"/>
+      <w:r>
+        <w:rPr>
+          <w:rFonts w:ascii="Aptos Display" w:hAnsi="Aptos Display"/>
+          <w:sz w:val="24"/>
+          <w:szCs w:val="24"/>
+        </w:rPr>
+        <w:t>bibliotecas</w:t>
+      </w:r>
+      <w:proofErr w:type="spellEnd"/>
+      <w:r>
+        <w:rPr>
+          <w:rFonts w:ascii="Aptos Display" w:hAnsi="Aptos Display"/>
+          <w:sz w:val="24"/>
+          <w:szCs w:val="24"/>
+        </w:rPr>
+        <w:t xml:space="preserve"> </w:t>
+      </w:r>
+      <w:proofErr w:type="spellStart"/>
+      <w:r>
+        <w:rPr>
+          <w:rFonts w:ascii="Aptos Display" w:hAnsi="Aptos Display"/>
+          <w:sz w:val="24"/>
+          <w:szCs w:val="24"/>
+        </w:rPr>
+        <w:t>oficiais</w:t>
+      </w:r>
+      <w:proofErr w:type="spellEnd"/>
+      <w:r>
+        <w:rPr>
+          <w:rFonts w:ascii="Aptos Display" w:hAnsi="Aptos Display"/>
+          <w:sz w:val="24"/>
+          <w:szCs w:val="24"/>
+        </w:rPr>
+        <w:t xml:space="preserve"> de </w:t>
+      </w:r>
+      <w:proofErr w:type="spellStart"/>
+      <w:r>
+        <w:rPr>
+          <w:rFonts w:ascii="Aptos Display" w:hAnsi="Aptos Display"/>
+          <w:sz w:val="24"/>
+          <w:szCs w:val="24"/>
+        </w:rPr>
+        <w:t>integração</w:t>
+      </w:r>
+      <w:proofErr w:type="spellEnd"/>
+      <w:r>
+        <w:rPr>
+          <w:rFonts w:ascii="Aptos Display" w:hAnsi="Aptos Display"/>
+          <w:sz w:val="24"/>
+          <w:szCs w:val="24"/>
+        </w:rPr>
+        <w:t xml:space="preserve"> com as APIs do Google Workspace, se </w:t>
+      </w:r>
+      <w:proofErr w:type="spellStart"/>
+      <w:r>
+        <w:rPr>
+          <w:rFonts w:ascii="Aptos Display" w:hAnsi="Aptos Display"/>
+          <w:sz w:val="24"/>
+          <w:szCs w:val="24"/>
+        </w:rPr>
+        <w:t>deu</w:t>
+      </w:r>
+      <w:proofErr w:type="spellEnd"/>
+      <w:r>
+        <w:rPr>
+          <w:rFonts w:ascii="Aptos Display" w:hAnsi="Aptos Display"/>
+          <w:sz w:val="24"/>
+          <w:szCs w:val="24"/>
+        </w:rPr>
+        <w:t xml:space="preserve"> pela </w:t>
+      </w:r>
+      <w:proofErr w:type="spellStart"/>
+      <w:r>
+        <w:rPr>
+          <w:rFonts w:ascii="Aptos Display" w:hAnsi="Aptos Display"/>
+          <w:sz w:val="24"/>
+          <w:szCs w:val="24"/>
+        </w:rPr>
+        <w:t>flexibilidade</w:t>
+      </w:r>
+      <w:proofErr w:type="spellEnd"/>
+      <w:r>
+        <w:rPr>
+          <w:rFonts w:ascii="Aptos Display" w:hAnsi="Aptos Display"/>
+          <w:sz w:val="24"/>
+          <w:szCs w:val="24"/>
+        </w:rPr>
+        <w:t xml:space="preserve">, </w:t>
+      </w:r>
+      <w:proofErr w:type="spellStart"/>
+      <w:r>
+        <w:rPr>
+          <w:rFonts w:ascii="Aptos Display" w:hAnsi="Aptos Display"/>
+          <w:sz w:val="24"/>
+          <w:szCs w:val="24"/>
+        </w:rPr>
+        <w:t>suporte</w:t>
+      </w:r>
+      <w:proofErr w:type="spellEnd"/>
+      <w:r>
+        <w:rPr>
+          <w:rFonts w:ascii="Aptos Display" w:hAnsi="Aptos Display"/>
+          <w:sz w:val="24"/>
+          <w:szCs w:val="24"/>
+        </w:rPr>
+        <w:t xml:space="preserve"> </w:t>
+      </w:r>
+      <w:proofErr w:type="spellStart"/>
+      <w:r>
+        <w:rPr>
+          <w:rFonts w:ascii="Aptos Display" w:hAnsi="Aptos Display"/>
+          <w:sz w:val="24"/>
+          <w:szCs w:val="24"/>
+        </w:rPr>
+        <w:t>robusto</w:t>
+      </w:r>
+      <w:proofErr w:type="spellEnd"/>
+      <w:r>
+        <w:rPr>
+          <w:rFonts w:ascii="Aptos Display" w:hAnsi="Aptos Display"/>
+          <w:sz w:val="24"/>
+          <w:szCs w:val="24"/>
+        </w:rPr>
+        <w:t xml:space="preserve">, </w:t>
+      </w:r>
+      <w:proofErr w:type="spellStart"/>
+      <w:r>
+        <w:rPr>
+          <w:rFonts w:ascii="Aptos Display" w:hAnsi="Aptos Display"/>
+          <w:sz w:val="24"/>
+          <w:szCs w:val="24"/>
+        </w:rPr>
+        <w:t>capacidade</w:t>
+      </w:r>
+      <w:proofErr w:type="spellEnd"/>
+      <w:r>
+        <w:rPr>
+          <w:rFonts w:ascii="Aptos Display" w:hAnsi="Aptos Display"/>
+          <w:sz w:val="24"/>
+          <w:szCs w:val="24"/>
+        </w:rPr>
+        <w:t xml:space="preserve"> de </w:t>
+      </w:r>
+      <w:proofErr w:type="spellStart"/>
+      <w:r>
+        <w:rPr>
+          <w:rFonts w:ascii="Aptos Display" w:hAnsi="Aptos Display"/>
+          <w:sz w:val="24"/>
+          <w:szCs w:val="24"/>
+        </w:rPr>
+        <w:t>personalização</w:t>
+      </w:r>
+      <w:proofErr w:type="spellEnd"/>
+      <w:r>
+        <w:rPr>
+          <w:rFonts w:ascii="Aptos Display" w:hAnsi="Aptos Display"/>
+          <w:sz w:val="24"/>
+          <w:szCs w:val="24"/>
+        </w:rPr>
+        <w:t xml:space="preserve"> da </w:t>
+      </w:r>
+      <w:proofErr w:type="spellStart"/>
+      <w:r>
+        <w:rPr>
+          <w:rFonts w:ascii="Aptos Display" w:hAnsi="Aptos Display"/>
+          <w:sz w:val="24"/>
+          <w:szCs w:val="24"/>
+        </w:rPr>
+        <w:t>lógica</w:t>
+      </w:r>
+      <w:proofErr w:type="spellEnd"/>
+      <w:r>
+        <w:rPr>
+          <w:rFonts w:ascii="Aptos Display" w:hAnsi="Aptos Display"/>
+          <w:sz w:val="24"/>
+          <w:szCs w:val="24"/>
+        </w:rPr>
+        <w:t xml:space="preserve"> de </w:t>
+      </w:r>
+      <w:proofErr w:type="spellStart"/>
+      <w:r>
+        <w:rPr>
+          <w:rFonts w:ascii="Aptos Display" w:hAnsi="Aptos Display"/>
+          <w:sz w:val="24"/>
+          <w:szCs w:val="24"/>
+        </w:rPr>
+        <w:t>negócios</w:t>
+      </w:r>
+      <w:proofErr w:type="spellEnd"/>
+      <w:r>
+        <w:rPr>
+          <w:rFonts w:ascii="Aptos Display" w:hAnsi="Aptos Display"/>
+          <w:sz w:val="24"/>
+          <w:szCs w:val="24"/>
+        </w:rPr>
+        <w:t xml:space="preserve"> e </w:t>
+      </w:r>
+      <w:proofErr w:type="spellStart"/>
+      <w:r>
+        <w:rPr>
+          <w:rFonts w:ascii="Aptos Display" w:hAnsi="Aptos Display"/>
+          <w:sz w:val="24"/>
+          <w:szCs w:val="24"/>
+        </w:rPr>
+        <w:t>facilidade</w:t>
+      </w:r>
+      <w:proofErr w:type="spellEnd"/>
+      <w:r>
+        <w:rPr>
+          <w:rFonts w:ascii="Aptos Display" w:hAnsi="Aptos Display"/>
+          <w:sz w:val="24"/>
+          <w:szCs w:val="24"/>
+        </w:rPr>
+        <w:t xml:space="preserve"> de </w:t>
+      </w:r>
+      <w:proofErr w:type="spellStart"/>
+      <w:r>
+        <w:rPr>
+          <w:rFonts w:ascii="Aptos Display" w:hAnsi="Aptos Display"/>
+          <w:sz w:val="24"/>
+          <w:szCs w:val="24"/>
+        </w:rPr>
+        <w:t>autenticação</w:t>
+      </w:r>
+      <w:proofErr w:type="spellEnd"/>
+      <w:r>
+        <w:rPr>
+          <w:rFonts w:ascii="Aptos Display" w:hAnsi="Aptos Display"/>
+          <w:sz w:val="24"/>
+          <w:szCs w:val="24"/>
+        </w:rPr>
+        <w:t xml:space="preserve"> via OAuth para </w:t>
+      </w:r>
+      <w:proofErr w:type="spellStart"/>
+      <w:r>
+        <w:rPr>
+          <w:rFonts w:ascii="Aptos Display" w:hAnsi="Aptos Display"/>
+          <w:sz w:val="24"/>
+          <w:szCs w:val="24"/>
+        </w:rPr>
+        <w:t>uso</w:t>
+      </w:r>
+      <w:proofErr w:type="spellEnd"/>
+      <w:r>
+        <w:rPr>
+          <w:rFonts w:ascii="Aptos Display" w:hAnsi="Aptos Display"/>
+          <w:sz w:val="24"/>
+          <w:szCs w:val="24"/>
+        </w:rPr>
+        <w:t xml:space="preserve"> com </w:t>
+      </w:r>
+      <w:proofErr w:type="spellStart"/>
+      <w:r>
+        <w:rPr>
+          <w:rFonts w:ascii="Aptos Display" w:hAnsi="Aptos Display"/>
+          <w:sz w:val="24"/>
+          <w:szCs w:val="24"/>
+        </w:rPr>
+        <w:t>contas</w:t>
+      </w:r>
+      <w:proofErr w:type="spellEnd"/>
+      <w:r>
+        <w:rPr>
+          <w:rFonts w:ascii="Aptos Display" w:hAnsi="Aptos Display"/>
+          <w:sz w:val="24"/>
+          <w:szCs w:val="24"/>
+        </w:rPr>
+        <w:t xml:space="preserve"> </w:t>
+      </w:r>
+      <w:proofErr w:type="spellStart"/>
+      <w:r>
+        <w:rPr>
+          <w:rFonts w:ascii="Aptos Display" w:hAnsi="Aptos Display"/>
+          <w:sz w:val="24"/>
+          <w:szCs w:val="24"/>
+        </w:rPr>
+        <w:t>pessoais</w:t>
+      </w:r>
+      <w:proofErr w:type="spellEnd"/>
+      <w:r>
+        <w:rPr>
+          <w:rFonts w:ascii="Aptos Display" w:hAnsi="Aptos Display"/>
+          <w:sz w:val="24"/>
+          <w:szCs w:val="24"/>
+        </w:rPr>
+        <w:t xml:space="preserve"> </w:t>
+      </w:r>
+      <w:proofErr w:type="spellStart"/>
+      <w:r>
+        <w:rPr>
+          <w:rFonts w:ascii="Aptos Display" w:hAnsi="Aptos Display"/>
+          <w:sz w:val="24"/>
+          <w:szCs w:val="24"/>
+        </w:rPr>
+        <w:t>ou</w:t>
+      </w:r>
+      <w:proofErr w:type="spellEnd"/>
+      <w:r>
+        <w:rPr>
+          <w:rFonts w:ascii="Aptos Display" w:hAnsi="Aptos Display"/>
+          <w:sz w:val="24"/>
+          <w:szCs w:val="24"/>
+        </w:rPr>
+        <w:t xml:space="preserve"> </w:t>
+      </w:r>
+      <w:proofErr w:type="spellStart"/>
+      <w:r>
+        <w:rPr>
+          <w:rFonts w:ascii="Aptos Display" w:hAnsi="Aptos Display"/>
+          <w:sz w:val="24"/>
+          <w:szCs w:val="24"/>
+        </w:rPr>
+        <w:t>corporativas</w:t>
+      </w:r>
+      <w:proofErr w:type="spellEnd"/>
+      <w:r>
+        <w:rPr>
+          <w:rFonts w:ascii="Aptos Display" w:hAnsi="Aptos Display"/>
+          <w:sz w:val="24"/>
+          <w:szCs w:val="24"/>
+        </w:rPr>
+        <w:t xml:space="preserve">. </w:t>
+      </w:r>
+      <w:proofErr w:type="gramStart"/>
+      <w:r>
+        <w:rPr>
+          <w:rFonts w:ascii="Aptos Display" w:hAnsi="Aptos Display"/>
+          <w:sz w:val="24"/>
+          <w:szCs w:val="24"/>
+        </w:rPr>
+        <w:t>A</w:t>
+      </w:r>
+      <w:proofErr w:type="gramEnd"/>
+      <w:r>
+        <w:rPr>
+          <w:rFonts w:ascii="Aptos Display" w:hAnsi="Aptos Display"/>
+          <w:sz w:val="24"/>
+          <w:szCs w:val="24"/>
+        </w:rPr>
+        <w:t xml:space="preserve"> </w:t>
+      </w:r>
+      <w:proofErr w:type="spellStart"/>
+      <w:r>
+        <w:rPr>
+          <w:rFonts w:ascii="Aptos Display" w:hAnsi="Aptos Display"/>
+          <w:sz w:val="24"/>
+          <w:szCs w:val="24"/>
+        </w:rPr>
+        <w:t>abordagem</w:t>
+      </w:r>
+      <w:proofErr w:type="spellEnd"/>
+      <w:r>
+        <w:rPr>
+          <w:rFonts w:ascii="Aptos Display" w:hAnsi="Aptos Display"/>
+          <w:sz w:val="24"/>
+          <w:szCs w:val="24"/>
+        </w:rPr>
+        <w:t xml:space="preserve"> </w:t>
+      </w:r>
+      <w:proofErr w:type="spellStart"/>
+      <w:r>
+        <w:rPr>
+          <w:rFonts w:ascii="Aptos Display" w:hAnsi="Aptos Display"/>
+          <w:sz w:val="24"/>
+          <w:szCs w:val="24"/>
+        </w:rPr>
+        <w:t>baseada</w:t>
+      </w:r>
+      <w:proofErr w:type="spellEnd"/>
+      <w:r>
+        <w:rPr>
+          <w:rFonts w:ascii="Aptos Display" w:hAnsi="Aptos Display"/>
+          <w:sz w:val="24"/>
+          <w:szCs w:val="24"/>
+        </w:rPr>
+        <w:t xml:space="preserve"> </w:t>
+      </w:r>
+      <w:proofErr w:type="spellStart"/>
+      <w:r>
+        <w:rPr>
+          <w:rFonts w:ascii="Aptos Display" w:hAnsi="Aptos Display"/>
+          <w:sz w:val="24"/>
+          <w:szCs w:val="24"/>
+        </w:rPr>
+        <w:t>em</w:t>
+      </w:r>
+      <w:proofErr w:type="spellEnd"/>
+      <w:r>
+        <w:rPr>
+          <w:rFonts w:ascii="Aptos Display" w:hAnsi="Aptos Display"/>
+          <w:sz w:val="24"/>
+          <w:szCs w:val="24"/>
+        </w:rPr>
+        <w:t xml:space="preserve"> template com placeholders </w:t>
+      </w:r>
+      <w:proofErr w:type="spellStart"/>
+      <w:r>
+        <w:rPr>
+          <w:rFonts w:ascii="Aptos Display" w:hAnsi="Aptos Display"/>
+          <w:sz w:val="24"/>
+          <w:szCs w:val="24"/>
+        </w:rPr>
+        <w:t>oferece</w:t>
+      </w:r>
+      <w:proofErr w:type="spellEnd"/>
+      <w:r>
+        <w:rPr>
+          <w:rFonts w:ascii="Aptos Display" w:hAnsi="Aptos Display"/>
+          <w:sz w:val="24"/>
+          <w:szCs w:val="24"/>
+        </w:rPr>
+        <w:t xml:space="preserve"> </w:t>
+      </w:r>
+      <w:proofErr w:type="spellStart"/>
+      <w:r>
+        <w:rPr>
+          <w:rFonts w:ascii="Aptos Display" w:hAnsi="Aptos Display"/>
+          <w:sz w:val="24"/>
+          <w:szCs w:val="24"/>
+        </w:rPr>
+        <w:t>desacoplamento</w:t>
+      </w:r>
+      <w:proofErr w:type="spellEnd"/>
+      <w:r>
+        <w:rPr>
+          <w:rFonts w:ascii="Aptos Display" w:hAnsi="Aptos Display"/>
+          <w:sz w:val="24"/>
+          <w:szCs w:val="24"/>
+        </w:rPr>
+        <w:t xml:space="preserve"> entre </w:t>
+      </w:r>
+      <w:proofErr w:type="spellStart"/>
+      <w:r>
+        <w:rPr>
+          <w:rFonts w:ascii="Aptos Display" w:hAnsi="Aptos Display"/>
+          <w:sz w:val="24"/>
+          <w:szCs w:val="24"/>
+        </w:rPr>
+        <w:t>lógica</w:t>
+      </w:r>
+      <w:proofErr w:type="spellEnd"/>
+      <w:r>
+        <w:rPr>
+          <w:rFonts w:ascii="Aptos Display" w:hAnsi="Aptos Display"/>
+          <w:sz w:val="24"/>
+          <w:szCs w:val="24"/>
+        </w:rPr>
+        <w:t xml:space="preserve"> e layout do </w:t>
+      </w:r>
+      <w:proofErr w:type="spellStart"/>
+      <w:r>
+        <w:rPr>
+          <w:rFonts w:ascii="Aptos Display" w:hAnsi="Aptos Display"/>
+          <w:sz w:val="24"/>
+          <w:szCs w:val="24"/>
+        </w:rPr>
+        <w:t>documento</w:t>
+      </w:r>
+      <w:proofErr w:type="spellEnd"/>
+      <w:r>
+        <w:rPr>
+          <w:rFonts w:ascii="Aptos Display" w:hAnsi="Aptos Display"/>
+          <w:sz w:val="24"/>
+          <w:szCs w:val="24"/>
+        </w:rPr>
+        <w:t>.</w:t>
+      </w:r>
+    </w:p>
+    <w:p>
+      <w:pPr>
+        <w:rPr>
+          <w:rFonts w:ascii="Aptos Display" w:hAnsi="Aptos Display"/>
+          <w:sz w:val="24"/>
+          <w:szCs w:val="24"/>
+        </w:rPr>
+      </w:pPr>
+      <w:r>
+        <w:rPr>
+          <w:rFonts w:ascii="Aptos Display" w:hAnsi="Aptos Display"/>
+          <w:sz w:val="24"/>
+          <w:szCs w:val="24"/>
+        </w:rPr>
+        <w:t xml:space="preserve">Tecnologias: </w:t>
+      </w:r>
+      <w:r>
+        <w:rPr>
+          <w:rFonts w:ascii="Aptos Display" w:hAnsi="Aptos Display"/>
+          <w:sz w:val="24"/>
+          <w:szCs w:val="24"/>
+        </w:rPr>
+        <w:t>Python 3.12, g</w:t>
+      </w:r>
+      <w:proofErr w:type="spellStart"/>
+      <w:r>
+        <w:rPr>
+          <w:rFonts w:ascii="Aptos Display" w:hAnsi="Aptos Display"/>
+          <w:sz w:val="24"/>
+          <w:szCs w:val="24"/>
+        </w:rPr>
+        <w:t>spread</w:t>
+      </w:r>
+      <w:proofErr w:type="spellEnd"/>
+      <w:r>
+        <w:rPr>
+          <w:rFonts w:ascii="Aptos Display" w:hAnsi="Aptos Display"/>
+          <w:sz w:val="24"/>
+          <w:szCs w:val="24"/>
+        </w:rPr>
+        <w:t>, google-</w:t>
+      </w:r>
+      <w:proofErr w:type="spellStart"/>
+      <w:r>
+        <w:rPr>
+          <w:rFonts w:ascii="Aptos Display" w:hAnsi="Aptos Display"/>
+          <w:sz w:val="24"/>
+          <w:szCs w:val="24"/>
+        </w:rPr>
+        <w:t>api</w:t>
+      </w:r>
+      <w:proofErr w:type="spellEnd"/>
+      <w:r>
+        <w:rPr>
+          <w:rFonts w:ascii="Aptos Display" w:hAnsi="Aptos Display"/>
+          <w:sz w:val="24"/>
+          <w:szCs w:val="24"/>
+        </w:rPr>
+        <w:t>-python-client, google-auth, google-auth-oauthlib, tkinter, tqdm.</w:t>
       </w:r>
     </w:p>
     <w:p>
@@ -2487,19 +3156,8 @@
           <w:sz w:val="32"/>
           <w:szCs w:val="32"/>
         </w:rPr>
-        <w:t xml:space="preserve"> do </w:t>
-      </w:r>
-      <w:proofErr w:type="spellStart"/>
-      <w:r>
-        <w:rPr>
-          <w:rFonts w:ascii="Aptos Display" w:hAnsi="Aptos Display"/>
-          <w:color w:val="auto"/>
-          <w:sz w:val="32"/>
-          <w:szCs w:val="32"/>
-        </w:rPr>
-        <w:t>Projeto</w:t>
-      </w:r>
-      <w:proofErr w:type="spellEnd"/>
+        <w:t xml:space="preserve"> do Projeto</w:t>
+      </w:r>
     </w:p>
     <w:tbl>
       <w:tblPr>
@@ -2958,7 +3616,7 @@
           <w:szCs w:val="32"/>
           <w:lang w:val="fr-FR"/>
         </w:rPr>
-        <w:t>5. C</w:t>
+        <w:t xml:space="preserve">5. </w:t>
       </w:r>
       <w:proofErr w:type="spellStart"/>
       <w:r>
@@ -2969,7 +3627,7 @@
           <w:szCs w:val="32"/>
           <w:lang w:val="fr-FR"/>
         </w:rPr>
-        <w:t>onfiguração</w:t>
+        <w:t>Configuração</w:t>
       </w:r>
       <w:proofErr w:type="spellEnd"/>
     </w:p>
@@ -3573,6 +4231,7 @@
           <w:szCs w:val="24"/>
           <w:lang w:val="fr-FR"/>
         </w:rPr>
+        <w:lastRenderedPageBreak/>
         <w:t xml:space="preserve">5.2. </w:t>
       </w:r>
       <w:proofErr w:type="spellStart"/>
@@ -3658,13 +4317,15 @@
           <w:rFonts w:ascii="Aptos Display" w:hAnsi="Aptos Display"/>
           <w:sz w:val="24"/>
           <w:szCs w:val="24"/>
-        </w:rPr>
-      </w:pPr>
-      <w:r>
-        <w:rPr>
-          <w:rFonts w:ascii="Aptos Display" w:hAnsi="Aptos Display"/>
-          <w:sz w:val="24"/>
-          <w:szCs w:val="24"/>
+          <w:lang w:val="fr-FR"/>
+        </w:rPr>
+      </w:pPr>
+      <w:r>
+        <w:rPr>
+          <w:rFonts w:ascii="Aptos Display" w:hAnsi="Aptos Display"/>
+          <w:sz w:val="24"/>
+          <w:szCs w:val="24"/>
+          <w:lang w:val="fr-FR"/>
         </w:rPr>
         <w:t>{</w:t>
       </w:r>
@@ -3683,7 +4344,25 @@
           <w:sz w:val="24"/>
           <w:szCs w:val="24"/>
         </w:rPr>
-        <w:t>"sheetsID": "ID_DA_PLANILHA",</w:t>
+        <w:t>"</w:t>
+      </w:r>
+      <w:proofErr w:type="spellStart"/>
+      <w:r>
+        <w:rPr>
+          <w:rFonts w:ascii="Aptos Display" w:hAnsi="Aptos Display"/>
+          <w:sz w:val="24"/>
+          <w:szCs w:val="24"/>
+        </w:rPr>
+        <w:t>sheetsID</w:t>
+      </w:r>
+      <w:proofErr w:type="spellEnd"/>
+      <w:r>
+        <w:rPr>
+          <w:rFonts w:ascii="Aptos Display" w:hAnsi="Aptos Display"/>
+          <w:sz w:val="24"/>
+          <w:szCs w:val="24"/>
+        </w:rPr>
+        <w:t>": "ID_DA_PLANILHA",</w:t>
       </w:r>
     </w:p>
     <w:p>
@@ -3717,7 +4396,6 @@
           <w:sz w:val="24"/>
           <w:szCs w:val="24"/>
         </w:rPr>
-        <w:lastRenderedPageBreak/>
         <w:t>"outputFolderID": "ID_DA_PASTA_NO_DRIVE"</w:t>
       </w:r>
     </w:p>
@@ -4649,6 +5327,7 @@
           <w:rFonts w:ascii="Aptos Display" w:hAnsi="Aptos Display"/>
           <w:color w:val="auto"/>
         </w:rPr>
+        <w:lastRenderedPageBreak/>
         <w:t xml:space="preserve">9. </w:t>
       </w:r>
       <w:proofErr w:type="spellStart"/>
@@ -4667,15 +5346,6 @@
         </w:rPr>
         <w:t xml:space="preserve"> </w:t>
       </w:r>
-      <w:proofErr w:type="spellStart"/>
-      <w:r>
-        <w:rPr>
-          <w:rFonts w:ascii="Aptos Display" w:hAnsi="Aptos Display"/>
-          <w:color w:val="auto"/>
-        </w:rPr>
-        <w:t>Futuras</w:t>
-      </w:r>
-      <w:proofErr w:type="spellEnd"/>
     </w:p>
     <w:p>
       <w:pPr>
@@ -5026,13 +5696,15 @@
           <w:rFonts w:ascii="Aptos Display" w:hAnsi="Aptos Display"/>
           <w:sz w:val="24"/>
           <w:szCs w:val="24"/>
-        </w:rPr>
-      </w:pPr>
-      <w:r>
-        <w:rPr>
-          <w:rFonts w:ascii="Aptos Display" w:hAnsi="Aptos Display"/>
-          <w:sz w:val="24"/>
-          <w:szCs w:val="24"/>
+          <w:lang w:val="fr-FR"/>
+        </w:rPr>
+      </w:pPr>
+      <w:r>
+        <w:rPr>
+          <w:rFonts w:ascii="Aptos Display" w:hAnsi="Aptos Display"/>
+          <w:sz w:val="24"/>
+          <w:szCs w:val="24"/>
+          <w:lang w:val="fr-FR"/>
         </w:rPr>
         <w:t xml:space="preserve">Interface </w:t>
       </w:r>
@@ -5042,6 +5714,7 @@
           <w:rFonts w:ascii="Aptos Display" w:hAnsi="Aptos Display"/>
           <w:sz w:val="24"/>
           <w:szCs w:val="24"/>
+          <w:lang w:val="fr-FR"/>
         </w:rPr>
         <w:t>gráfica</w:t>
       </w:r>
@@ -5051,6 +5724,7 @@
           <w:rFonts w:ascii="Aptos Display" w:hAnsi="Aptos Display"/>
           <w:sz w:val="24"/>
           <w:szCs w:val="24"/>
+          <w:lang w:val="fr-FR"/>
         </w:rPr>
         <w:t xml:space="preserve"> </w:t>
       </w:r>
@@ -5060,6 +5734,7 @@
           <w:rFonts w:ascii="Aptos Display" w:hAnsi="Aptos Display"/>
           <w:sz w:val="24"/>
           <w:szCs w:val="24"/>
+          <w:lang w:val="fr-FR"/>
         </w:rPr>
         <w:t>completa</w:t>
       </w:r>
@@ -5069,6 +5744,7 @@
           <w:rFonts w:ascii="Aptos Display" w:hAnsi="Aptos Display"/>
           <w:sz w:val="24"/>
           <w:szCs w:val="24"/>
+          <w:lang w:val="fr-FR"/>
         </w:rPr>
         <w:t xml:space="preserve"> para </w:t>
       </w:r>
@@ -5078,6 +5754,7 @@
           <w:rFonts w:ascii="Aptos Display" w:hAnsi="Aptos Display"/>
           <w:sz w:val="24"/>
           <w:szCs w:val="24"/>
+          <w:lang w:val="fr-FR"/>
         </w:rPr>
         <w:t>seleção</w:t>
       </w:r>
@@ -5087,8 +5764,29 @@
           <w:rFonts w:ascii="Aptos Display" w:hAnsi="Aptos Display"/>
           <w:sz w:val="24"/>
           <w:szCs w:val="24"/>
-        </w:rPr>
-        <w:t xml:space="preserve"> de template/pasta.</w:t>
+          <w:lang w:val="fr-FR"/>
+        </w:rPr>
+        <w:t xml:space="preserve"> de </w:t>
+      </w:r>
+      <w:proofErr w:type="spellStart"/>
+      <w:r>
+        <w:rPr>
+          <w:rFonts w:ascii="Aptos Display" w:hAnsi="Aptos Display"/>
+          <w:sz w:val="24"/>
+          <w:szCs w:val="24"/>
+          <w:lang w:val="fr-FR"/>
+        </w:rPr>
+        <w:t>template</w:t>
+      </w:r>
+      <w:proofErr w:type="spellEnd"/>
+      <w:r>
+        <w:rPr>
+          <w:rFonts w:ascii="Aptos Display" w:hAnsi="Aptos Display"/>
+          <w:sz w:val="24"/>
+          <w:szCs w:val="24"/>
+          <w:lang w:val="fr-FR"/>
+        </w:rPr>
+        <w:t>/pasta.</w:t>
       </w:r>
     </w:p>
     <w:p>
@@ -5104,7 +5802,913 @@
           <w:rFonts w:ascii="Aptos Display" w:hAnsi="Aptos Display"/>
           <w:color w:val="auto"/>
         </w:rPr>
-        <w:lastRenderedPageBreak/>
+        <w:t xml:space="preserve">9. </w:t>
+      </w:r>
+      <w:r>
+        <w:rPr>
+          <w:rFonts w:ascii="Aptos Display" w:hAnsi="Aptos Display"/>
+          <w:color w:val="auto"/>
+        </w:rPr>
+        <w:t>Limitações</w:t>
+      </w:r>
+    </w:p>
+    <w:p>
+      <w:pPr>
+        <w:pStyle w:val="ListParagraph"/>
+        <w:numPr>
+          <w:ilvl w:val="0"/>
+          <w:numId w:val="23"/>
+        </w:numPr>
+        <w:rPr>
+          <w:rFonts w:ascii="Aptos Display" w:hAnsi="Aptos Display"/>
+          <w:sz w:val="24"/>
+          <w:szCs w:val="24"/>
+          <w:lang w:val="fr-FR"/>
+        </w:rPr>
+      </w:pPr>
+      <w:r>
+        <w:rPr>
+          <w:rFonts w:ascii="Aptos Display" w:hAnsi="Aptos Display"/>
+          <w:sz w:val="24"/>
+          <w:szCs w:val="24"/>
+          <w:lang w:val="fr-FR"/>
+        </w:rPr>
+        <w:t xml:space="preserve">A </w:t>
+      </w:r>
+      <w:proofErr w:type="spellStart"/>
+      <w:r>
+        <w:rPr>
+          <w:rFonts w:ascii="Aptos Display" w:hAnsi="Aptos Display"/>
+          <w:sz w:val="24"/>
+          <w:szCs w:val="24"/>
+          <w:lang w:val="fr-FR"/>
+        </w:rPr>
+        <w:t>automação</w:t>
+      </w:r>
+      <w:proofErr w:type="spellEnd"/>
+      <w:r>
+        <w:rPr>
+          <w:rFonts w:ascii="Aptos Display" w:hAnsi="Aptos Display"/>
+          <w:sz w:val="24"/>
+          <w:szCs w:val="24"/>
+          <w:lang w:val="fr-FR"/>
+        </w:rPr>
+        <w:t xml:space="preserve"> </w:t>
+      </w:r>
+      <w:proofErr w:type="spellStart"/>
+      <w:r>
+        <w:rPr>
+          <w:rFonts w:ascii="Aptos Display" w:hAnsi="Aptos Display"/>
+          <w:sz w:val="24"/>
+          <w:szCs w:val="24"/>
+          <w:lang w:val="fr-FR"/>
+        </w:rPr>
+        <w:t>depende</w:t>
+      </w:r>
+      <w:proofErr w:type="spellEnd"/>
+      <w:r>
+        <w:rPr>
+          <w:rFonts w:ascii="Aptos Display" w:hAnsi="Aptos Display"/>
+          <w:sz w:val="24"/>
+          <w:szCs w:val="24"/>
+          <w:lang w:val="fr-FR"/>
+        </w:rPr>
+        <w:t xml:space="preserve"> de </w:t>
+      </w:r>
+      <w:proofErr w:type="spellStart"/>
+      <w:r>
+        <w:rPr>
+          <w:rFonts w:ascii="Aptos Display" w:hAnsi="Aptos Display"/>
+          <w:sz w:val="24"/>
+          <w:szCs w:val="24"/>
+          <w:lang w:val="fr-FR"/>
+        </w:rPr>
+        <w:t>conectividade</w:t>
+      </w:r>
+      <w:proofErr w:type="spellEnd"/>
+      <w:r>
+        <w:rPr>
+          <w:rFonts w:ascii="Aptos Display" w:hAnsi="Aptos Display"/>
+          <w:sz w:val="24"/>
+          <w:szCs w:val="24"/>
+          <w:lang w:val="fr-FR"/>
+        </w:rPr>
+        <w:t xml:space="preserve"> com a internet e </w:t>
+      </w:r>
+      <w:proofErr w:type="spellStart"/>
+      <w:r>
+        <w:rPr>
+          <w:rFonts w:ascii="Aptos Display" w:hAnsi="Aptos Display"/>
+          <w:sz w:val="24"/>
+          <w:szCs w:val="24"/>
+          <w:lang w:val="fr-FR"/>
+        </w:rPr>
+        <w:t>acesso</w:t>
+      </w:r>
+      <w:proofErr w:type="spellEnd"/>
+      <w:r>
+        <w:rPr>
+          <w:rFonts w:ascii="Aptos Display" w:hAnsi="Aptos Display"/>
+          <w:sz w:val="24"/>
+          <w:szCs w:val="24"/>
+          <w:lang w:val="fr-FR"/>
+        </w:rPr>
+        <w:t xml:space="preserve"> </w:t>
+      </w:r>
+      <w:proofErr w:type="spellStart"/>
+      <w:r>
+        <w:rPr>
+          <w:rFonts w:ascii="Aptos Display" w:hAnsi="Aptos Display"/>
+          <w:sz w:val="24"/>
+          <w:szCs w:val="24"/>
+          <w:lang w:val="fr-FR"/>
+        </w:rPr>
+        <w:t>autorizado</w:t>
+      </w:r>
+      <w:proofErr w:type="spellEnd"/>
+      <w:r>
+        <w:rPr>
+          <w:rFonts w:ascii="Aptos Display" w:hAnsi="Aptos Display"/>
+          <w:sz w:val="24"/>
+          <w:szCs w:val="24"/>
+          <w:lang w:val="fr-FR"/>
+        </w:rPr>
+        <w:t xml:space="preserve"> </w:t>
+      </w:r>
+      <w:proofErr w:type="spellStart"/>
+      <w:r>
+        <w:rPr>
+          <w:rFonts w:ascii="Aptos Display" w:hAnsi="Aptos Display"/>
+          <w:sz w:val="24"/>
+          <w:szCs w:val="24"/>
+          <w:lang w:val="fr-FR"/>
+        </w:rPr>
+        <w:t>às</w:t>
+      </w:r>
+      <w:proofErr w:type="spellEnd"/>
+      <w:r>
+        <w:rPr>
+          <w:rFonts w:ascii="Aptos Display" w:hAnsi="Aptos Display"/>
+          <w:sz w:val="24"/>
+          <w:szCs w:val="24"/>
+          <w:lang w:val="fr-FR"/>
+        </w:rPr>
+        <w:t xml:space="preserve"> APIs do Google.</w:t>
+      </w:r>
+    </w:p>
+    <w:p>
+      <w:pPr>
+        <w:pStyle w:val="ListParagraph"/>
+        <w:numPr>
+          <w:ilvl w:val="0"/>
+          <w:numId w:val="23"/>
+        </w:numPr>
+        <w:rPr>
+          <w:rFonts w:ascii="Aptos Display" w:hAnsi="Aptos Display"/>
+          <w:sz w:val="24"/>
+          <w:szCs w:val="24"/>
+          <w:lang w:val="fr-FR"/>
+        </w:rPr>
+      </w:pPr>
+      <w:r>
+        <w:rPr>
+          <w:rFonts w:ascii="Aptos Display" w:hAnsi="Aptos Display"/>
+          <w:sz w:val="24"/>
+          <w:szCs w:val="24"/>
+          <w:lang w:val="fr-FR"/>
+        </w:rPr>
+        <w:t xml:space="preserve">A conta </w:t>
+      </w:r>
+      <w:proofErr w:type="spellStart"/>
+      <w:r>
+        <w:rPr>
+          <w:rFonts w:ascii="Aptos Display" w:hAnsi="Aptos Display"/>
+          <w:sz w:val="24"/>
+          <w:szCs w:val="24"/>
+          <w:lang w:val="fr-FR"/>
+        </w:rPr>
+        <w:t>autenticada</w:t>
+      </w:r>
+      <w:proofErr w:type="spellEnd"/>
+      <w:r>
+        <w:rPr>
+          <w:rFonts w:ascii="Aptos Display" w:hAnsi="Aptos Display"/>
+          <w:sz w:val="24"/>
+          <w:szCs w:val="24"/>
+          <w:lang w:val="fr-FR"/>
+        </w:rPr>
+        <w:t xml:space="preserve"> </w:t>
+      </w:r>
+      <w:proofErr w:type="spellStart"/>
+      <w:r>
+        <w:rPr>
+          <w:rFonts w:ascii="Aptos Display" w:hAnsi="Aptos Display"/>
+          <w:sz w:val="24"/>
+          <w:szCs w:val="24"/>
+          <w:lang w:val="fr-FR"/>
+        </w:rPr>
+        <w:t>precisa</w:t>
+      </w:r>
+      <w:proofErr w:type="spellEnd"/>
+      <w:r>
+        <w:rPr>
+          <w:rFonts w:ascii="Aptos Display" w:hAnsi="Aptos Display"/>
+          <w:sz w:val="24"/>
+          <w:szCs w:val="24"/>
+          <w:lang w:val="fr-FR"/>
+        </w:rPr>
+        <w:t xml:space="preserve"> ter </w:t>
+      </w:r>
+      <w:proofErr w:type="spellStart"/>
+      <w:r>
+        <w:rPr>
+          <w:rFonts w:ascii="Aptos Display" w:hAnsi="Aptos Display"/>
+          <w:sz w:val="24"/>
+          <w:szCs w:val="24"/>
+          <w:lang w:val="fr-FR"/>
+        </w:rPr>
+        <w:t>permissão</w:t>
+      </w:r>
+      <w:proofErr w:type="spellEnd"/>
+      <w:r>
+        <w:rPr>
+          <w:rFonts w:ascii="Aptos Display" w:hAnsi="Aptos Display"/>
+          <w:sz w:val="24"/>
+          <w:szCs w:val="24"/>
+          <w:lang w:val="fr-FR"/>
+        </w:rPr>
+        <w:t xml:space="preserve"> </w:t>
+      </w:r>
+      <w:proofErr w:type="spellStart"/>
+      <w:r>
+        <w:rPr>
+          <w:rFonts w:ascii="Aptos Display" w:hAnsi="Aptos Display"/>
+          <w:sz w:val="24"/>
+          <w:szCs w:val="24"/>
+          <w:lang w:val="fr-FR"/>
+        </w:rPr>
+        <w:t>explícita</w:t>
+      </w:r>
+      <w:proofErr w:type="spellEnd"/>
+      <w:r>
+        <w:rPr>
+          <w:rFonts w:ascii="Aptos Display" w:hAnsi="Aptos Display"/>
+          <w:sz w:val="24"/>
+          <w:szCs w:val="24"/>
+          <w:lang w:val="fr-FR"/>
+        </w:rPr>
+        <w:t xml:space="preserve"> nos </w:t>
+      </w:r>
+      <w:proofErr w:type="spellStart"/>
+      <w:r>
+        <w:rPr>
+          <w:rFonts w:ascii="Aptos Display" w:hAnsi="Aptos Display"/>
+          <w:sz w:val="24"/>
+          <w:szCs w:val="24"/>
+          <w:lang w:val="fr-FR"/>
+        </w:rPr>
+        <w:t>arquivos</w:t>
+      </w:r>
+      <w:proofErr w:type="spellEnd"/>
+      <w:r>
+        <w:rPr>
+          <w:rFonts w:ascii="Aptos Display" w:hAnsi="Aptos Display"/>
+          <w:sz w:val="24"/>
+          <w:szCs w:val="24"/>
+          <w:lang w:val="fr-FR"/>
+        </w:rPr>
+        <w:t xml:space="preserve"> e pastas </w:t>
+      </w:r>
+      <w:proofErr w:type="spellStart"/>
+      <w:r>
+        <w:rPr>
+          <w:rFonts w:ascii="Aptos Display" w:hAnsi="Aptos Display"/>
+          <w:sz w:val="24"/>
+          <w:szCs w:val="24"/>
+          <w:lang w:val="fr-FR"/>
+        </w:rPr>
+        <w:t>usados</w:t>
+      </w:r>
+      <w:proofErr w:type="spellEnd"/>
+      <w:r>
+        <w:rPr>
+          <w:rFonts w:ascii="Aptos Display" w:hAnsi="Aptos Display"/>
+          <w:sz w:val="24"/>
+          <w:szCs w:val="24"/>
+          <w:lang w:val="fr-FR"/>
+        </w:rPr>
+        <w:t>.</w:t>
+      </w:r>
+    </w:p>
+    <w:p>
+      <w:pPr>
+        <w:pStyle w:val="ListParagraph"/>
+        <w:numPr>
+          <w:ilvl w:val="0"/>
+          <w:numId w:val="23"/>
+        </w:numPr>
+        <w:rPr>
+          <w:rFonts w:ascii="Aptos Display" w:hAnsi="Aptos Display"/>
+          <w:sz w:val="24"/>
+          <w:szCs w:val="24"/>
+          <w:lang w:val="fr-FR"/>
+        </w:rPr>
+      </w:pPr>
+      <w:r>
+        <w:rPr>
+          <w:rFonts w:ascii="Aptos Display" w:hAnsi="Aptos Display"/>
+          <w:sz w:val="24"/>
+          <w:szCs w:val="24"/>
+          <w:lang w:val="fr-FR"/>
+        </w:rPr>
+        <w:t xml:space="preserve">A </w:t>
+      </w:r>
+      <w:proofErr w:type="spellStart"/>
+      <w:r>
+        <w:rPr>
+          <w:rFonts w:ascii="Aptos Display" w:hAnsi="Aptos Display"/>
+          <w:sz w:val="24"/>
+          <w:szCs w:val="24"/>
+          <w:lang w:val="fr-FR"/>
+        </w:rPr>
+        <w:t>estrutura</w:t>
+      </w:r>
+      <w:proofErr w:type="spellEnd"/>
+      <w:r>
+        <w:rPr>
+          <w:rFonts w:ascii="Aptos Display" w:hAnsi="Aptos Display"/>
+          <w:sz w:val="24"/>
+          <w:szCs w:val="24"/>
+          <w:lang w:val="fr-FR"/>
+        </w:rPr>
+        <w:t xml:space="preserve"> da </w:t>
+      </w:r>
+      <w:proofErr w:type="spellStart"/>
+      <w:r>
+        <w:rPr>
+          <w:rFonts w:ascii="Aptos Display" w:hAnsi="Aptos Display"/>
+          <w:sz w:val="24"/>
+          <w:szCs w:val="24"/>
+          <w:lang w:val="fr-FR"/>
+        </w:rPr>
+        <w:t>planilha</w:t>
+      </w:r>
+      <w:proofErr w:type="spellEnd"/>
+      <w:r>
+        <w:rPr>
+          <w:rFonts w:ascii="Aptos Display" w:hAnsi="Aptos Display"/>
+          <w:sz w:val="24"/>
+          <w:szCs w:val="24"/>
+          <w:lang w:val="fr-FR"/>
+        </w:rPr>
+        <w:t xml:space="preserve"> </w:t>
+      </w:r>
+      <w:proofErr w:type="spellStart"/>
+      <w:r>
+        <w:rPr>
+          <w:rFonts w:ascii="Aptos Display" w:hAnsi="Aptos Display"/>
+          <w:sz w:val="24"/>
+          <w:szCs w:val="24"/>
+          <w:lang w:val="fr-FR"/>
+        </w:rPr>
+        <w:t>deve</w:t>
+      </w:r>
+      <w:proofErr w:type="spellEnd"/>
+      <w:r>
+        <w:rPr>
+          <w:rFonts w:ascii="Aptos Display" w:hAnsi="Aptos Display"/>
+          <w:sz w:val="24"/>
+          <w:szCs w:val="24"/>
+          <w:lang w:val="fr-FR"/>
+        </w:rPr>
+        <w:t xml:space="preserve"> </w:t>
+      </w:r>
+      <w:proofErr w:type="spellStart"/>
+      <w:r>
+        <w:rPr>
+          <w:rFonts w:ascii="Aptos Display" w:hAnsi="Aptos Display"/>
+          <w:sz w:val="24"/>
+          <w:szCs w:val="24"/>
+          <w:lang w:val="fr-FR"/>
+        </w:rPr>
+        <w:t>estar</w:t>
+      </w:r>
+      <w:proofErr w:type="spellEnd"/>
+      <w:r>
+        <w:rPr>
+          <w:rFonts w:ascii="Aptos Display" w:hAnsi="Aptos Display"/>
+          <w:sz w:val="24"/>
+          <w:szCs w:val="24"/>
+          <w:lang w:val="fr-FR"/>
+        </w:rPr>
+        <w:t xml:space="preserve"> </w:t>
+      </w:r>
+      <w:proofErr w:type="spellStart"/>
+      <w:r>
+        <w:rPr>
+          <w:rFonts w:ascii="Aptos Display" w:hAnsi="Aptos Display"/>
+          <w:sz w:val="24"/>
+          <w:szCs w:val="24"/>
+          <w:lang w:val="fr-FR"/>
+        </w:rPr>
+        <w:t>padronizada</w:t>
+      </w:r>
+      <w:proofErr w:type="spellEnd"/>
+      <w:r>
+        <w:rPr>
+          <w:rFonts w:ascii="Aptos Display" w:hAnsi="Aptos Display"/>
+          <w:sz w:val="24"/>
+          <w:szCs w:val="24"/>
+          <w:lang w:val="fr-FR"/>
+        </w:rPr>
+        <w:t xml:space="preserve">, com nomes de </w:t>
+      </w:r>
+      <w:proofErr w:type="spellStart"/>
+      <w:r>
+        <w:rPr>
+          <w:rFonts w:ascii="Aptos Display" w:hAnsi="Aptos Display"/>
+          <w:sz w:val="24"/>
+          <w:szCs w:val="24"/>
+          <w:lang w:val="fr-FR"/>
+        </w:rPr>
+        <w:t>colunas</w:t>
+      </w:r>
+      <w:proofErr w:type="spellEnd"/>
+      <w:r>
+        <w:rPr>
+          <w:rFonts w:ascii="Aptos Display" w:hAnsi="Aptos Display"/>
+          <w:sz w:val="24"/>
+          <w:szCs w:val="24"/>
+          <w:lang w:val="fr-FR"/>
+        </w:rPr>
+        <w:t xml:space="preserve"> </w:t>
+      </w:r>
+      <w:proofErr w:type="spellStart"/>
+      <w:r>
+        <w:rPr>
+          <w:rFonts w:ascii="Aptos Display" w:hAnsi="Aptos Display"/>
+          <w:sz w:val="24"/>
+          <w:szCs w:val="24"/>
+          <w:lang w:val="fr-FR"/>
+        </w:rPr>
+        <w:t>exatos</w:t>
+      </w:r>
+      <w:proofErr w:type="spellEnd"/>
+      <w:r>
+        <w:rPr>
+          <w:rFonts w:ascii="Aptos Display" w:hAnsi="Aptos Display"/>
+          <w:sz w:val="24"/>
+          <w:szCs w:val="24"/>
+          <w:lang w:val="fr-FR"/>
+        </w:rPr>
+        <w:t>.</w:t>
+      </w:r>
+    </w:p>
+    <w:p>
+      <w:pPr>
+        <w:pStyle w:val="ListParagraph"/>
+        <w:numPr>
+          <w:ilvl w:val="0"/>
+          <w:numId w:val="23"/>
+        </w:numPr>
+        <w:rPr>
+          <w:rFonts w:ascii="Aptos Display" w:hAnsi="Aptos Display"/>
+          <w:sz w:val="24"/>
+          <w:szCs w:val="24"/>
+          <w:lang w:val="fr-FR"/>
+        </w:rPr>
+      </w:pPr>
+      <w:proofErr w:type="spellStart"/>
+      <w:proofErr w:type="gramStart"/>
+      <w:r>
+        <w:rPr>
+          <w:rFonts w:ascii="Aptos Display" w:hAnsi="Aptos Display"/>
+          <w:sz w:val="24"/>
+          <w:szCs w:val="24"/>
+          <w:lang w:val="fr-FR"/>
+        </w:rPr>
+        <w:t>uso</w:t>
+      </w:r>
+      <w:proofErr w:type="spellEnd"/>
+      <w:proofErr w:type="gramEnd"/>
+      <w:r>
+        <w:rPr>
+          <w:rFonts w:ascii="Aptos Display" w:hAnsi="Aptos Display"/>
+          <w:sz w:val="24"/>
+          <w:szCs w:val="24"/>
+          <w:lang w:val="fr-FR"/>
+        </w:rPr>
+        <w:t xml:space="preserve"> de </w:t>
+      </w:r>
+      <w:proofErr w:type="spellStart"/>
+      <w:r>
+        <w:rPr>
+          <w:rFonts w:ascii="Aptos Display" w:hAnsi="Aptos Display"/>
+          <w:sz w:val="24"/>
+          <w:szCs w:val="24"/>
+          <w:lang w:val="fr-FR"/>
+        </w:rPr>
+        <w:t>OAuth</w:t>
+      </w:r>
+      <w:proofErr w:type="spellEnd"/>
+      <w:r>
+        <w:rPr>
+          <w:rFonts w:ascii="Aptos Display" w:hAnsi="Aptos Display"/>
+          <w:sz w:val="24"/>
+          <w:szCs w:val="24"/>
+          <w:lang w:val="fr-FR"/>
+        </w:rPr>
+        <w:t xml:space="preserve"> com service </w:t>
+      </w:r>
+      <w:proofErr w:type="spellStart"/>
+      <w:r>
+        <w:rPr>
+          <w:rFonts w:ascii="Aptos Display" w:hAnsi="Aptos Display"/>
+          <w:sz w:val="24"/>
+          <w:szCs w:val="24"/>
+          <w:lang w:val="fr-FR"/>
+        </w:rPr>
+        <w:t>accounts</w:t>
+      </w:r>
+      <w:proofErr w:type="spellEnd"/>
+      <w:r>
+        <w:rPr>
+          <w:rFonts w:ascii="Aptos Display" w:hAnsi="Aptos Display"/>
+          <w:sz w:val="24"/>
+          <w:szCs w:val="24"/>
+          <w:lang w:val="fr-FR"/>
+        </w:rPr>
+        <w:t xml:space="preserve"> </w:t>
+      </w:r>
+      <w:proofErr w:type="spellStart"/>
+      <w:r>
+        <w:rPr>
+          <w:rFonts w:ascii="Aptos Display" w:hAnsi="Aptos Display"/>
+          <w:sz w:val="24"/>
+          <w:szCs w:val="24"/>
+          <w:lang w:val="fr-FR"/>
+        </w:rPr>
+        <w:t>pode</w:t>
+      </w:r>
+      <w:proofErr w:type="spellEnd"/>
+      <w:r>
+        <w:rPr>
+          <w:rFonts w:ascii="Aptos Display" w:hAnsi="Aptos Display"/>
+          <w:sz w:val="24"/>
+          <w:szCs w:val="24"/>
+          <w:lang w:val="fr-FR"/>
+        </w:rPr>
+        <w:t xml:space="preserve"> </w:t>
+      </w:r>
+      <w:proofErr w:type="spellStart"/>
+      <w:r>
+        <w:rPr>
+          <w:rFonts w:ascii="Aptos Display" w:hAnsi="Aptos Display"/>
+          <w:sz w:val="24"/>
+          <w:szCs w:val="24"/>
+          <w:lang w:val="fr-FR"/>
+        </w:rPr>
+        <w:t>exigir</w:t>
+      </w:r>
+      <w:proofErr w:type="spellEnd"/>
+      <w:r>
+        <w:rPr>
+          <w:rFonts w:ascii="Aptos Display" w:hAnsi="Aptos Display"/>
+          <w:sz w:val="24"/>
+          <w:szCs w:val="24"/>
+          <w:lang w:val="fr-FR"/>
+        </w:rPr>
+        <w:t xml:space="preserve"> quota de </w:t>
+      </w:r>
+      <w:proofErr w:type="spellStart"/>
+      <w:r>
+        <w:rPr>
+          <w:rFonts w:ascii="Aptos Display" w:hAnsi="Aptos Display"/>
+          <w:sz w:val="24"/>
+          <w:szCs w:val="24"/>
+          <w:lang w:val="fr-FR"/>
+        </w:rPr>
+        <w:t>armazenamento</w:t>
+      </w:r>
+      <w:proofErr w:type="spellEnd"/>
+      <w:r>
+        <w:rPr>
+          <w:rFonts w:ascii="Aptos Display" w:hAnsi="Aptos Display"/>
+          <w:sz w:val="24"/>
+          <w:szCs w:val="24"/>
+          <w:lang w:val="fr-FR"/>
+        </w:rPr>
+        <w:t xml:space="preserve"> </w:t>
+      </w:r>
+      <w:proofErr w:type="spellStart"/>
+      <w:r>
+        <w:rPr>
+          <w:rFonts w:ascii="Aptos Display" w:hAnsi="Aptos Display"/>
+          <w:sz w:val="24"/>
+          <w:szCs w:val="24"/>
+          <w:lang w:val="fr-FR"/>
+        </w:rPr>
+        <w:t>específica</w:t>
+      </w:r>
+      <w:proofErr w:type="spellEnd"/>
+      <w:r>
+        <w:rPr>
+          <w:rFonts w:ascii="Aptos Display" w:hAnsi="Aptos Display"/>
+          <w:sz w:val="24"/>
+          <w:szCs w:val="24"/>
+          <w:lang w:val="fr-FR"/>
+        </w:rPr>
+        <w:t>.</w:t>
+      </w:r>
+    </w:p>
+    <w:p>
+      <w:pPr>
+        <w:pStyle w:val="ListParagraph"/>
+        <w:numPr>
+          <w:ilvl w:val="0"/>
+          <w:numId w:val="23"/>
+        </w:numPr>
+        <w:rPr>
+          <w:rFonts w:ascii="Aptos Display" w:hAnsi="Aptos Display"/>
+          <w:sz w:val="24"/>
+          <w:szCs w:val="24"/>
+          <w:lang w:val="fr-FR"/>
+        </w:rPr>
+      </w:pPr>
+      <w:proofErr w:type="gramStart"/>
+      <w:r>
+        <w:rPr>
+          <w:rFonts w:ascii="Aptos Display" w:hAnsi="Aptos Display"/>
+          <w:sz w:val="24"/>
+          <w:szCs w:val="24"/>
+          <w:lang w:val="fr-FR"/>
+        </w:rPr>
+        <w:t>script</w:t>
+      </w:r>
+      <w:proofErr w:type="gramEnd"/>
+      <w:r>
+        <w:rPr>
+          <w:rFonts w:ascii="Aptos Display" w:hAnsi="Aptos Display"/>
+          <w:sz w:val="24"/>
+          <w:szCs w:val="24"/>
+          <w:lang w:val="fr-FR"/>
+        </w:rPr>
+        <w:t xml:space="preserve"> </w:t>
+      </w:r>
+      <w:proofErr w:type="spellStart"/>
+      <w:r>
+        <w:rPr>
+          <w:rFonts w:ascii="Aptos Display" w:hAnsi="Aptos Display"/>
+          <w:sz w:val="24"/>
+          <w:szCs w:val="24"/>
+          <w:lang w:val="fr-FR"/>
+        </w:rPr>
+        <w:t>está</w:t>
+      </w:r>
+      <w:proofErr w:type="spellEnd"/>
+      <w:r>
+        <w:rPr>
+          <w:rFonts w:ascii="Aptos Display" w:hAnsi="Aptos Display"/>
+          <w:sz w:val="24"/>
+          <w:szCs w:val="24"/>
+          <w:lang w:val="fr-FR"/>
+        </w:rPr>
+        <w:t xml:space="preserve"> </w:t>
+      </w:r>
+      <w:proofErr w:type="spellStart"/>
+      <w:r>
+        <w:rPr>
+          <w:rFonts w:ascii="Aptos Display" w:hAnsi="Aptos Display"/>
+          <w:sz w:val="24"/>
+          <w:szCs w:val="24"/>
+          <w:lang w:val="fr-FR"/>
+        </w:rPr>
+        <w:t>orientado</w:t>
+      </w:r>
+      <w:proofErr w:type="spellEnd"/>
+      <w:r>
+        <w:rPr>
+          <w:rFonts w:ascii="Aptos Display" w:hAnsi="Aptos Display"/>
+          <w:sz w:val="24"/>
+          <w:szCs w:val="24"/>
+          <w:lang w:val="fr-FR"/>
+        </w:rPr>
+        <w:t xml:space="preserve"> a </w:t>
+      </w:r>
+      <w:proofErr w:type="spellStart"/>
+      <w:r>
+        <w:rPr>
+          <w:rFonts w:ascii="Aptos Display" w:hAnsi="Aptos Display"/>
+          <w:sz w:val="24"/>
+          <w:szCs w:val="24"/>
+          <w:lang w:val="fr-FR"/>
+        </w:rPr>
+        <w:t>execução</w:t>
+      </w:r>
+      <w:proofErr w:type="spellEnd"/>
+      <w:r>
+        <w:rPr>
+          <w:rFonts w:ascii="Aptos Display" w:hAnsi="Aptos Display"/>
+          <w:sz w:val="24"/>
+          <w:szCs w:val="24"/>
+          <w:lang w:val="fr-FR"/>
+        </w:rPr>
+        <w:t xml:space="preserve"> local e </w:t>
+      </w:r>
+      <w:proofErr w:type="spellStart"/>
+      <w:r>
+        <w:rPr>
+          <w:rFonts w:ascii="Aptos Display" w:hAnsi="Aptos Display"/>
+          <w:sz w:val="24"/>
+          <w:szCs w:val="24"/>
+          <w:lang w:val="fr-FR"/>
+        </w:rPr>
+        <w:t>não</w:t>
+      </w:r>
+      <w:proofErr w:type="spellEnd"/>
+      <w:r>
+        <w:rPr>
+          <w:rFonts w:ascii="Aptos Display" w:hAnsi="Aptos Display"/>
+          <w:sz w:val="24"/>
+          <w:szCs w:val="24"/>
+          <w:lang w:val="fr-FR"/>
+        </w:rPr>
+        <w:t xml:space="preserve"> </w:t>
+      </w:r>
+      <w:proofErr w:type="spellStart"/>
+      <w:r>
+        <w:rPr>
+          <w:rFonts w:ascii="Aptos Display" w:hAnsi="Aptos Display"/>
+          <w:sz w:val="24"/>
+          <w:szCs w:val="24"/>
+          <w:lang w:val="fr-FR"/>
+        </w:rPr>
+        <w:t>possui</w:t>
+      </w:r>
+      <w:proofErr w:type="spellEnd"/>
+      <w:r>
+        <w:rPr>
+          <w:rFonts w:ascii="Aptos Display" w:hAnsi="Aptos Display"/>
+          <w:sz w:val="24"/>
+          <w:szCs w:val="24"/>
+          <w:lang w:val="fr-FR"/>
+        </w:rPr>
+        <w:t xml:space="preserve"> </w:t>
+      </w:r>
+      <w:proofErr w:type="spellStart"/>
+      <w:r>
+        <w:rPr>
+          <w:rFonts w:ascii="Aptos Display" w:hAnsi="Aptos Display"/>
+          <w:sz w:val="24"/>
+          <w:szCs w:val="24"/>
+          <w:lang w:val="fr-FR"/>
+        </w:rPr>
+        <w:t>controle</w:t>
+      </w:r>
+      <w:proofErr w:type="spellEnd"/>
+      <w:r>
+        <w:rPr>
+          <w:rFonts w:ascii="Aptos Display" w:hAnsi="Aptos Display"/>
+          <w:sz w:val="24"/>
+          <w:szCs w:val="24"/>
+          <w:lang w:val="fr-FR"/>
+        </w:rPr>
+        <w:t xml:space="preserve"> de </w:t>
+      </w:r>
+      <w:proofErr w:type="spellStart"/>
+      <w:r>
+        <w:rPr>
+          <w:rFonts w:ascii="Aptos Display" w:hAnsi="Aptos Display"/>
+          <w:sz w:val="24"/>
+          <w:szCs w:val="24"/>
+          <w:lang w:val="fr-FR"/>
+        </w:rPr>
+        <w:t>erros</w:t>
+      </w:r>
+      <w:proofErr w:type="spellEnd"/>
+      <w:r>
+        <w:rPr>
+          <w:rFonts w:ascii="Aptos Display" w:hAnsi="Aptos Display"/>
+          <w:sz w:val="24"/>
+          <w:szCs w:val="24"/>
+          <w:lang w:val="fr-FR"/>
+        </w:rPr>
+        <w:t xml:space="preserve"> para </w:t>
+      </w:r>
+      <w:proofErr w:type="spellStart"/>
+      <w:r>
+        <w:rPr>
+          <w:rFonts w:ascii="Aptos Display" w:hAnsi="Aptos Display"/>
+          <w:sz w:val="24"/>
+          <w:szCs w:val="24"/>
+          <w:lang w:val="fr-FR"/>
+        </w:rPr>
+        <w:t>exceções</w:t>
+      </w:r>
+      <w:proofErr w:type="spellEnd"/>
+      <w:r>
+        <w:rPr>
+          <w:rFonts w:ascii="Aptos Display" w:hAnsi="Aptos Display"/>
+          <w:sz w:val="24"/>
+          <w:szCs w:val="24"/>
+          <w:lang w:val="fr-FR"/>
+        </w:rPr>
+        <w:t xml:space="preserve"> complexas (</w:t>
+      </w:r>
+      <w:proofErr w:type="gramStart"/>
+      <w:r>
+        <w:rPr>
+          <w:rFonts w:ascii="Aptos Display" w:hAnsi="Aptos Display"/>
+          <w:sz w:val="24"/>
+          <w:szCs w:val="24"/>
+          <w:lang w:val="fr-FR"/>
+        </w:rPr>
+        <w:t>ex:</w:t>
+      </w:r>
+      <w:proofErr w:type="gramEnd"/>
+      <w:r>
+        <w:rPr>
+          <w:rFonts w:ascii="Aptos Display" w:hAnsi="Aptos Display"/>
+          <w:sz w:val="24"/>
+          <w:szCs w:val="24"/>
+          <w:lang w:val="fr-FR"/>
+        </w:rPr>
+        <w:t xml:space="preserve"> </w:t>
+      </w:r>
+      <w:proofErr w:type="spellStart"/>
+      <w:r>
+        <w:rPr>
+          <w:rFonts w:ascii="Aptos Display" w:hAnsi="Aptos Display"/>
+          <w:sz w:val="24"/>
+          <w:szCs w:val="24"/>
+          <w:lang w:val="fr-FR"/>
+        </w:rPr>
+        <w:t>falha</w:t>
+      </w:r>
+      <w:proofErr w:type="spellEnd"/>
+      <w:r>
+        <w:rPr>
+          <w:rFonts w:ascii="Aptos Display" w:hAnsi="Aptos Display"/>
+          <w:sz w:val="24"/>
+          <w:szCs w:val="24"/>
+          <w:lang w:val="fr-FR"/>
+        </w:rPr>
+        <w:t xml:space="preserve"> </w:t>
+      </w:r>
+      <w:proofErr w:type="spellStart"/>
+      <w:r>
+        <w:rPr>
+          <w:rFonts w:ascii="Aptos Display" w:hAnsi="Aptos Display"/>
+          <w:sz w:val="24"/>
+          <w:szCs w:val="24"/>
+          <w:lang w:val="fr-FR"/>
+        </w:rPr>
+        <w:t>parcial</w:t>
+      </w:r>
+      <w:proofErr w:type="spellEnd"/>
+      <w:r>
+        <w:rPr>
+          <w:rFonts w:ascii="Aptos Display" w:hAnsi="Aptos Display"/>
+          <w:sz w:val="24"/>
+          <w:szCs w:val="24"/>
+          <w:lang w:val="fr-FR"/>
+        </w:rPr>
+        <w:t xml:space="preserve"> na </w:t>
+      </w:r>
+      <w:proofErr w:type="spellStart"/>
+      <w:r>
+        <w:rPr>
+          <w:rFonts w:ascii="Aptos Display" w:hAnsi="Aptos Display"/>
+          <w:sz w:val="24"/>
+          <w:szCs w:val="24"/>
+          <w:lang w:val="fr-FR"/>
+        </w:rPr>
+        <w:t>substituição</w:t>
+      </w:r>
+      <w:proofErr w:type="spellEnd"/>
+      <w:r>
+        <w:rPr>
+          <w:rFonts w:ascii="Aptos Display" w:hAnsi="Aptos Display"/>
+          <w:sz w:val="24"/>
+          <w:szCs w:val="24"/>
+          <w:lang w:val="fr-FR"/>
+        </w:rPr>
+        <w:t>).</w:t>
+      </w:r>
+    </w:p>
+    <w:p>
+      <w:pPr>
+        <w:pStyle w:val="Heading1"/>
+        <w:rPr>
+          <w:rFonts w:ascii="Aptos Display" w:hAnsi="Aptos Display"/>
+          <w:color w:val="auto"/>
+        </w:rPr>
+      </w:pPr>
+      <w:r>
+        <w:rPr>
+          <w:rFonts w:ascii="Aptos Display" w:hAnsi="Aptos Display"/>
+          <w:color w:val="auto"/>
+        </w:rPr>
         <w:t>10</w:t>
       </w:r>
       <w:r>
@@ -6201,6 +7805,119 @@
     </w:lvl>
   </w:abstractNum>
   <w:abstractNum w:abstractNumId="14" w15:restartNumberingAfterBreak="0">
+    <w:nsid w:val="38794B88"/>
+    <w:multiLevelType w:val="hybridMultilevel"/>
+    <w:tmpl w:val="C3BA6E7E"/>
+    <w:lvl w:ilvl="0" w:tplc="04090001">
+      <w:start w:val="1"/>
+      <w:numFmt w:val="bullet"/>
+      <w:lvlText w:val=""/>
+      <w:lvlJc w:val="left"/>
+      <w:pPr>
+        <w:ind w:left="720" w:hanging="360"/>
+      </w:pPr>
+      <w:rPr>
+        <w:rFonts w:ascii="Symbol" w:hAnsi="Symbol" w:hint="default"/>
+      </w:rPr>
+    </w:lvl>
+    <w:lvl w:ilvl="1" w:tplc="04090003" w:tentative="1">
+      <w:start w:val="1"/>
+      <w:numFmt w:val="bullet"/>
+      <w:lvlText w:val="o"/>
+      <w:lvlJc w:val="left"/>
+      <w:pPr>
+        <w:ind w:left="1440" w:hanging="360"/>
+      </w:pPr>
+      <w:rPr>
+        <w:rFonts w:ascii="Courier New" w:hAnsi="Courier New" w:cs="Courier New" w:hint="default"/>
+      </w:rPr>
+    </w:lvl>
+    <w:lvl w:ilvl="2" w:tplc="04090005" w:tentative="1">
+      <w:start w:val="1"/>
+      <w:numFmt w:val="bullet"/>
+      <w:lvlText w:val=""/>
+      <w:lvlJc w:val="left"/>
+      <w:pPr>
+        <w:ind w:left="2160" w:hanging="360"/>
+      </w:pPr>
+      <w:rPr>
+        <w:rFonts w:ascii="Wingdings" w:hAnsi="Wingdings" w:hint="default"/>
+      </w:rPr>
+    </w:lvl>
+    <w:lvl w:ilvl="3" w:tplc="04090001" w:tentative="1">
+      <w:start w:val="1"/>
+      <w:numFmt w:val="bullet"/>
+      <w:lvlText w:val=""/>
+      <w:lvlJc w:val="left"/>
+      <w:pPr>
+        <w:ind w:left="2880" w:hanging="360"/>
+      </w:pPr>
+      <w:rPr>
+        <w:rFonts w:ascii="Symbol" w:hAnsi="Symbol" w:hint="default"/>
+      </w:rPr>
+    </w:lvl>
+    <w:lvl w:ilvl="4" w:tplc="04090003" w:tentative="1">
+      <w:start w:val="1"/>
+      <w:numFmt w:val="bullet"/>
+      <w:lvlText w:val="o"/>
+      <w:lvlJc w:val="left"/>
+      <w:pPr>
+        <w:ind w:left="3600" w:hanging="360"/>
+      </w:pPr>
+      <w:rPr>
+        <w:rFonts w:ascii="Courier New" w:hAnsi="Courier New" w:cs="Courier New" w:hint="default"/>
+      </w:rPr>
+    </w:lvl>
+    <w:lvl w:ilvl="5" w:tplc="04090005" w:tentative="1">
+      <w:start w:val="1"/>
+      <w:numFmt w:val="bullet"/>
+      <w:lvlText w:val=""/>
+      <w:lvlJc w:val="left"/>
+      <w:pPr>
+        <w:ind w:left="4320" w:hanging="360"/>
+      </w:pPr>
+      <w:rPr>
+        <w:rFonts w:ascii="Wingdings" w:hAnsi="Wingdings" w:hint="default"/>
+      </w:rPr>
+    </w:lvl>
+    <w:lvl w:ilvl="6" w:tplc="04090001" w:tentative="1">
+      <w:start w:val="1"/>
+      <w:numFmt w:val="bullet"/>
+      <w:lvlText w:val=""/>
+      <w:lvlJc w:val="left"/>
+      <w:pPr>
+        <w:ind w:left="5040" w:hanging="360"/>
+      </w:pPr>
+      <w:rPr>
+        <w:rFonts w:ascii="Symbol" w:hAnsi="Symbol" w:hint="default"/>
+      </w:rPr>
+    </w:lvl>
+    <w:lvl w:ilvl="7" w:tplc="04090003" w:tentative="1">
+      <w:start w:val="1"/>
+      <w:numFmt w:val="bullet"/>
+      <w:lvlText w:val="o"/>
+      <w:lvlJc w:val="left"/>
+      <w:pPr>
+        <w:ind w:left="5760" w:hanging="360"/>
+      </w:pPr>
+      <w:rPr>
+        <w:rFonts w:ascii="Courier New" w:hAnsi="Courier New" w:cs="Courier New" w:hint="default"/>
+      </w:rPr>
+    </w:lvl>
+    <w:lvl w:ilvl="8" w:tplc="04090005" w:tentative="1">
+      <w:start w:val="1"/>
+      <w:numFmt w:val="bullet"/>
+      <w:lvlText w:val=""/>
+      <w:lvlJc w:val="left"/>
+      <w:pPr>
+        <w:ind w:left="6480" w:hanging="360"/>
+      </w:pPr>
+      <w:rPr>
+        <w:rFonts w:ascii="Wingdings" w:hAnsi="Wingdings" w:hint="default"/>
+      </w:rPr>
+    </w:lvl>
+  </w:abstractNum>
+  <w:abstractNum w:abstractNumId="15" w15:restartNumberingAfterBreak="0">
     <w:nsid w:val="3B6F50D4"/>
     <w:multiLevelType w:val="hybridMultilevel"/>
     <w:tmpl w:val="16A2C978"/>
@@ -6313,7 +8030,7 @@
       </w:rPr>
     </w:lvl>
   </w:abstractNum>
-  <w:abstractNum w:abstractNumId="15" w15:restartNumberingAfterBreak="0">
+  <w:abstractNum w:abstractNumId="16" w15:restartNumberingAfterBreak="0">
     <w:nsid w:val="480A67CA"/>
     <w:multiLevelType w:val="hybridMultilevel"/>
     <w:tmpl w:val="04241C9E"/>
@@ -6399,7 +8116,7 @@
       </w:pPr>
     </w:lvl>
   </w:abstractNum>
-  <w:abstractNum w:abstractNumId="16" w15:restartNumberingAfterBreak="0">
+  <w:abstractNum w:abstractNumId="17" w15:restartNumberingAfterBreak="0">
     <w:nsid w:val="54800790"/>
     <w:multiLevelType w:val="hybridMultilevel"/>
     <w:tmpl w:val="861AF6D8"/>
@@ -6512,7 +8229,7 @@
       </w:rPr>
     </w:lvl>
   </w:abstractNum>
-  <w:abstractNum w:abstractNumId="17" w15:restartNumberingAfterBreak="0">
+  <w:abstractNum w:abstractNumId="18" w15:restartNumberingAfterBreak="0">
     <w:nsid w:val="54C675CB"/>
     <w:multiLevelType w:val="hybridMultilevel"/>
     <w:tmpl w:val="9190D00C"/>
@@ -6625,7 +8342,7 @@
       </w:rPr>
     </w:lvl>
   </w:abstractNum>
-  <w:abstractNum w:abstractNumId="18" w15:restartNumberingAfterBreak="0">
+  <w:abstractNum w:abstractNumId="19" w15:restartNumberingAfterBreak="0">
     <w:nsid w:val="5834020E"/>
     <w:multiLevelType w:val="hybridMultilevel"/>
     <w:tmpl w:val="0748D3A4"/>
@@ -6711,7 +8428,7 @@
       </w:pPr>
     </w:lvl>
   </w:abstractNum>
-  <w:abstractNum w:abstractNumId="19" w15:restartNumberingAfterBreak="0">
+  <w:abstractNum w:abstractNumId="20" w15:restartNumberingAfterBreak="0">
     <w:nsid w:val="6286739C"/>
     <w:multiLevelType w:val="hybridMultilevel"/>
     <w:tmpl w:val="761A2D20"/>
@@ -6824,7 +8541,7 @@
       </w:rPr>
     </w:lvl>
   </w:abstractNum>
-  <w:abstractNum w:abstractNumId="20" w15:restartNumberingAfterBreak="0">
+  <w:abstractNum w:abstractNumId="21" w15:restartNumberingAfterBreak="0">
     <w:nsid w:val="6C5D6B09"/>
     <w:multiLevelType w:val="multilevel"/>
     <w:tmpl w:val="F8FA3F5E"/>
@@ -6941,7 +8658,7 @@
       </w:pPr>
     </w:lvl>
   </w:abstractNum>
-  <w:abstractNum w:abstractNumId="21" w15:restartNumberingAfterBreak="0">
+  <w:abstractNum w:abstractNumId="22" w15:restartNumberingAfterBreak="0">
     <w:nsid w:val="75DC5BF8"/>
     <w:multiLevelType w:val="hybridMultilevel"/>
     <w:tmpl w:val="4F526A66"/>
@@ -7085,22 +8802,22 @@
     <w:abstractNumId w:val="11"/>
   </w:num>
   <w:num w:numId="11" w16cid:durableId="135611014">
-    <w:abstractNumId w:val="17"/>
+    <w:abstractNumId w:val="18"/>
   </w:num>
   <w:num w:numId="12" w16cid:durableId="23559959">
-    <w:abstractNumId w:val="20"/>
+    <w:abstractNumId w:val="21"/>
   </w:num>
   <w:num w:numId="13" w16cid:durableId="936405984">
-    <w:abstractNumId w:val="15"/>
+    <w:abstractNumId w:val="16"/>
   </w:num>
   <w:num w:numId="14" w16cid:durableId="109860918">
-    <w:abstractNumId w:val="18"/>
+    <w:abstractNumId w:val="19"/>
   </w:num>
   <w:num w:numId="15" w16cid:durableId="754400804">
     <w:abstractNumId w:val="10"/>
   </w:num>
   <w:num w:numId="16" w16cid:durableId="884217702">
-    <w:abstractNumId w:val="16"/>
+    <w:abstractNumId w:val="17"/>
   </w:num>
   <w:num w:numId="17" w16cid:durableId="676151264">
     <w:abstractNumId w:val="12"/>
@@ -7109,16 +8826,19 @@
     <w:abstractNumId w:val="13"/>
   </w:num>
   <w:num w:numId="19" w16cid:durableId="1273048523">
-    <w:abstractNumId w:val="21"/>
+    <w:abstractNumId w:val="22"/>
   </w:num>
   <w:num w:numId="20" w16cid:durableId="1073357009">
-    <w:abstractNumId w:val="14"/>
+    <w:abstractNumId w:val="15"/>
   </w:num>
   <w:num w:numId="21" w16cid:durableId="65954453">
-    <w:abstractNumId w:val="19"/>
+    <w:abstractNumId w:val="20"/>
   </w:num>
   <w:num w:numId="22" w16cid:durableId="649334004">
     <w:abstractNumId w:val="9"/>
+  </w:num>
+  <w:num w:numId="23" w16cid:durableId="80875305">
+    <w:abstractNumId w:val="14"/>
   </w:num>
 </w:numbering>
 </file>

</xml_diff>